<commit_message>
correções diversas e pdf feito no word
</commit_message>
<xml_diff>
--- a/Logica/obras_citadas.docx
+++ b/Logica/obras_citadas.docx
@@ -3,37 +3,41 @@
 <w:document xmlns:wpc="http://schemas.microsoft.com/office/word/2010/wordprocessingCanvas" xmlns:cx="http://schemas.microsoft.com/office/drawing/2014/chartex" xmlns:cx1="http://schemas.microsoft.com/office/drawing/2015/9/8/chartex" xmlns:cx2="http://schemas.microsoft.com/office/drawing/2015/10/21/chartex" xmlns:cx3="http://schemas.microsoft.com/office/drawing/2016/5/9/chartex" xmlns:cx4="http://schemas.microsoft.com/office/drawing/2016/5/10/chartex" xmlns:cx5="http://schemas.microsoft.com/office/drawing/2016/5/11/chartex" xmlns:cx6="http://schemas.microsoft.com/office/drawing/2016/5/12/chartex" xmlns:cx7="http://schemas.microsoft.com/office/drawing/2016/5/13/chartex" xmlns:cx8="http://schemas.microsoft.com/office/drawing/2016/5/14/chartex" xmlns:mc="http://schemas.openxmlformats.org/markup-compatibility/2006" xmlns:aink="http://schemas.microsoft.com/office/drawing/2016/ink" xmlns:am3d="http://schemas.microsoft.com/office/drawing/2017/model3d" xmlns:o="urn:schemas-microsoft-com:office:office" xmlns:r="http://schemas.openxmlformats.org/officeDocument/2006/relationships" xmlns:m="http://schemas.openxmlformats.org/officeDocument/2006/math" xmlns:v="urn:schemas-microsoft-com:vml" xmlns:wp14="http://schemas.microsoft.com/office/word/2010/wordprocessingDrawing" xmlns:wp="http://schemas.openxmlformats.org/drawingml/2006/wordprocessingDrawing" xmlns:w10="urn:schemas-microsoft-com:office:word" xmlns:w="http://schemas.openxmlformats.org/wordprocessingml/2006/main" xmlns:w14="http://schemas.microsoft.com/office/word/2010/wordml" xmlns:w15="http://schemas.microsoft.com/office/word/2012/wordml" xmlns:w16cex="http://schemas.microsoft.com/office/word/2018/wordml/cex" xmlns:w16cid="http://schemas.microsoft.com/office/word/2016/wordml/cid" xmlns:w16="http://schemas.microsoft.com/office/word/2018/wordml" xmlns:w16se="http://schemas.microsoft.com/office/word/2015/wordml/symex" xmlns:wpg="http://schemas.microsoft.com/office/word/2010/wordprocessingGroup" xmlns:wpi="http://schemas.microsoft.com/office/word/2010/wordprocessingInk" xmlns:wne="http://schemas.microsoft.com/office/word/2006/wordml" xmlns:wps="http://schemas.microsoft.com/office/word/2010/wordprocessingShape" mc:Ignorable="w14 w15 w16se w16cid w16 w16cex wp14">
   <w:body>
     <w:p>
-      <w:pPr>
-        <w:rPr>
-          <w:lang w:val="en-US"/>
-        </w:rPr>
-      </w:pPr>
       <w:sdt>
         <w:sdtPr>
-          <w:id w:val="1097684816"/>
+          <w:rPr>
+            <w:lang w:val="en-US"/>
+          </w:rPr>
+          <w:id w:val="-1718967369"/>
           <w:citation/>
         </w:sdtPr>
+        <w:sdtEndPr/>
         <w:sdtContent>
-          <w:r>
-            <w:fldChar w:fldCharType="begin"/>
-          </w:r>
           <w:r>
             <w:rPr>
               <w:lang w:val="en-US"/>
             </w:rPr>
-            <w:instrText xml:space="preserve"> CITATION Bhu18 \l 1046 </w:instrText>
-          </w:r>
-          <w:r>
+            <w:fldChar w:fldCharType="begin"/>
+          </w:r>
+          <w:r>
+            <w:instrText xml:space="preserve"> CITATION WES09 \l 1046 </w:instrText>
+          </w:r>
+          <w:r>
+            <w:rPr>
+              <w:lang w:val="en-US"/>
+            </w:rPr>
             <w:fldChar w:fldCharType="separate"/>
           </w:r>
           <w:r>
             <w:rPr>
               <w:noProof/>
+            </w:rPr>
+            <w:t>(SALMON, 2009)</w:t>
+          </w:r>
+          <w:r>
+            <w:rPr>
               <w:lang w:val="en-US"/>
             </w:rPr>
-            <w:t>(UNHELKAR, 2018)</w:t>
-          </w:r>
-          <w:r>
             <w:fldChar w:fldCharType="end"/>
           </w:r>
         </w:sdtContent>
@@ -42,280 +46,100 @@
     <w:p>
       <w:pPr>
         <w:rPr>
-          <w:lang w:val="en-US"/>
-        </w:rPr>
-      </w:pPr>
-      <w:sdt>
-        <w:sdtPr>
-          <w:id w:val="-1595089917"/>
-          <w:citation/>
-        </w:sdtPr>
-        <w:sdtContent>
-          <w:r>
-            <w:fldChar w:fldCharType="begin"/>
-          </w:r>
-          <w:r>
-            <w:rPr>
-              <w:lang w:val="en-US"/>
-            </w:rPr>
-            <w:instrText xml:space="preserve"> CITATION ALA09 \l 1046 </w:instrText>
-          </w:r>
-          <w:r>
-            <w:fldChar w:fldCharType="separate"/>
-          </w:r>
-          <w:r>
-            <w:rPr>
-              <w:noProof/>
-              <w:lang w:val="en-US"/>
-            </w:rPr>
-            <w:t>(DENNIS, WIXOM e ROTH, 2009)</w:t>
-          </w:r>
-          <w:r>
-            <w:fldChar w:fldCharType="end"/>
-          </w:r>
-        </w:sdtContent>
-      </w:sdt>
-    </w:p>
-    <w:p>
-      <w:pPr>
-        <w:rPr>
-          <w:lang w:val="en-US"/>
-        </w:rPr>
-      </w:pPr>
-      <w:sdt>
-        <w:sdtPr>
-          <w:id w:val="344447692"/>
-          <w:citation/>
-        </w:sdtPr>
-        <w:sdtContent>
-          <w:r>
-            <w:fldChar w:fldCharType="begin"/>
-          </w:r>
-          <w:r>
-            <w:rPr>
-              <w:lang w:val="en-US"/>
-            </w:rPr>
-            <w:instrText xml:space="preserve"> CITATION Ian12 \l 1046 </w:instrText>
-          </w:r>
-          <w:r>
-            <w:fldChar w:fldCharType="separate"/>
-          </w:r>
-          <w:r>
-            <w:rPr>
-              <w:noProof/>
-              <w:lang w:val="en-US"/>
-            </w:rPr>
-            <w:t>(SOMMERVILLE, 2012)</w:t>
-          </w:r>
-          <w:r>
-            <w:fldChar w:fldCharType="end"/>
-          </w:r>
-        </w:sdtContent>
-      </w:sdt>
-    </w:p>
-    <w:p>
-      <w:pPr>
-        <w:rPr>
-          <w:lang w:val="en-US"/>
-        </w:rPr>
-      </w:pPr>
-      <w:sdt>
-        <w:sdtPr>
-          <w:id w:val="-894275579"/>
-          <w:citation/>
-        </w:sdtPr>
-        <w:sdtContent>
-          <w:r>
-            <w:fldChar w:fldCharType="begin"/>
-          </w:r>
-          <w:r>
-            <w:rPr>
-              <w:lang w:val="en-US"/>
-            </w:rPr>
-            <w:instrText xml:space="preserve"> CITATION Wik162 \l 1046 </w:instrText>
-          </w:r>
-          <w:r>
-            <w:fldChar w:fldCharType="separate"/>
-          </w:r>
-          <w:r>
-            <w:rPr>
-              <w:noProof/>
-              <w:lang w:val="en-US"/>
-            </w:rPr>
-            <w:t>(WIKIMEDIA COMMONS, THE FREE MEDIA REPOSITORY, 2016)</w:t>
-          </w:r>
-          <w:r>
-            <w:fldChar w:fldCharType="end"/>
-          </w:r>
-        </w:sdtContent>
-      </w:sdt>
-    </w:p>
-    <w:p>
-      <w:pPr>
-        <w:rPr>
-          <w:lang w:val="en-US"/>
-        </w:rPr>
-      </w:pPr>
-      <w:sdt>
-        <w:sdtPr>
-          <w:rPr>
-            <w:lang w:val="en-US"/>
-          </w:rPr>
-          <w:id w:val="-1408296809"/>
-          <w:citation/>
-        </w:sdtPr>
-        <w:sdtContent>
-          <w:r>
-            <w:rPr>
-              <w:lang w:val="en-US"/>
-            </w:rPr>
-            <w:fldChar w:fldCharType="begin"/>
-          </w:r>
-          <w:r>
-            <w:rPr>
-              <w:lang w:val="en-US"/>
-            </w:rPr>
-            <w:instrText xml:space="preserve"> CITATION Wik20 \l 1046 </w:instrText>
-          </w:r>
-          <w:r>
-            <w:rPr>
-              <w:lang w:val="en-US"/>
-            </w:rPr>
-            <w:fldChar w:fldCharType="separate"/>
-          </w:r>
-          <w:r>
-            <w:rPr>
-              <w:noProof/>
-              <w:lang w:val="en-US"/>
-            </w:rPr>
-            <w:t>(WIKIPEDIA CONTRIBUTORS, 2020)</w:t>
-          </w:r>
-          <w:r>
-            <w:rPr>
-              <w:lang w:val="en-US"/>
-            </w:rPr>
-            <w:fldChar w:fldCharType="end"/>
-          </w:r>
-        </w:sdtContent>
-      </w:sdt>
-    </w:p>
-    <w:p>
-      <w:pPr>
-        <w:rPr>
-          <w:lang w:val="en-US"/>
-        </w:rPr>
-      </w:pPr>
-      <w:sdt>
-        <w:sdtPr>
-          <w:rPr>
-            <w:lang w:val="en-US"/>
-          </w:rPr>
-          <w:id w:val="-1683120882"/>
-          <w:citation/>
-        </w:sdtPr>
-        <w:sdtContent>
-          <w:r>
-            <w:rPr>
-              <w:lang w:val="en-US"/>
-            </w:rPr>
-            <w:fldChar w:fldCharType="begin"/>
-          </w:r>
-          <w:r>
-            <w:rPr>
-              <w:lang w:val="en-US"/>
-            </w:rPr>
-            <w:instrText xml:space="preserve"> CITATION Obj17 \l 1046 </w:instrText>
-          </w:r>
-          <w:r>
-            <w:rPr>
-              <w:lang w:val="en-US"/>
-            </w:rPr>
-            <w:fldChar w:fldCharType="separate"/>
-          </w:r>
-          <w:r>
-            <w:rPr>
-              <w:noProof/>
-              <w:lang w:val="en-US"/>
-            </w:rPr>
-            <w:t>(OBJECT MANAGEMENT GROUP, 2017)</w:t>
-          </w:r>
-          <w:r>
-            <w:rPr>
-              <w:lang w:val="en-US"/>
-            </w:rPr>
-            <w:fldChar w:fldCharType="end"/>
-          </w:r>
-        </w:sdtContent>
-      </w:sdt>
-    </w:p>
-    <w:p>
-      <w:pPr>
-        <w:rPr>
-          <w:lang w:val="en-US"/>
+          <w:u w:val="single"/>
         </w:rPr>
       </w:pPr>
     </w:p>
     <w:p>
       <w:pPr>
         <w:rPr>
-          <w:lang w:val="en-US"/>
-        </w:rPr>
-      </w:pPr>
-      <w:sdt>
-        <w:sdtPr>
-          <w:rPr>
-            <w:lang w:val="en-US"/>
-          </w:rPr>
-          <w:id w:val="-2034487315"/>
-          <w:citation/>
-        </w:sdtPr>
-        <w:sdtContent>
-          <w:r>
-            <w:rPr>
-              <w:lang w:val="en-US"/>
-            </w:rPr>
-            <w:fldChar w:fldCharType="begin"/>
-          </w:r>
-          <w:r>
-            <w:instrText xml:space="preserve"> CITATION Dav12 \l 1046 </w:instrText>
-          </w:r>
-          <w:r>
-            <w:rPr>
-              <w:lang w:val="en-US"/>
-            </w:rPr>
-            <w:fldChar w:fldCharType="separate"/>
-          </w:r>
-          <w:r>
-            <w:rPr>
-              <w:noProof/>
-            </w:rPr>
-            <w:t>(BAUSOLA, 2012)</w:t>
-          </w:r>
-          <w:r>
-            <w:rPr>
-              <w:lang w:val="en-US"/>
-            </w:rPr>
-            <w:fldChar w:fldCharType="end"/>
-          </w:r>
-        </w:sdtContent>
-      </w:sdt>
-    </w:p>
-    <w:p>
-      <w:pPr>
-        <w:rPr>
-          <w:lang w:val="en-US"/>
+          <w:u w:val="single"/>
         </w:rPr>
       </w:pPr>
     </w:p>
     <w:p>
       <w:pPr>
         <w:rPr>
-          <w:lang w:val="en-US"/>
+          <w:u w:val="single"/>
         </w:rPr>
       </w:pPr>
+      <m:oMathPara>
+        <m:oMathParaPr>
+          <m:jc m:val="left"/>
+        </m:oMathParaPr>
+        <m:oMath>
+          <m:m>
+            <m:mPr>
+              <m:mcs>
+                <m:mc>
+                  <m:mcPr>
+                    <m:count m:val="1"/>
+                    <m:mcJc m:val="center"/>
+                  </m:mcPr>
+                </m:mc>
+              </m:mcs>
+              <m:ctrlPr>
+                <w:rPr>
+                  <w:rFonts w:ascii="Cambria Math" w:hAnsi="Cambria Math"/>
+                  <w:i/>
+                  <w:u w:val="single"/>
+                </w:rPr>
+              </m:ctrlPr>
+            </m:mPr>
+            <m:mr>
+              <m:e>
+                <m:r>
+                  <w:rPr>
+                    <w:rFonts w:ascii="Cambria Math" w:hAnsi="Cambria Math"/>
+                    <w:u w:val="single"/>
+                  </w:rPr>
+                  <m:t>sdfasfsfasfasf</m:t>
+                </m:r>
+              </m:e>
+            </m:mr>
+            <m:mr>
+              <m:e>
+                <m:r>
+                  <w:rPr>
+                    <w:rFonts w:ascii="Cambria Math" w:hAnsi="Cambria Math"/>
+                    <w:u w:val="single"/>
+                  </w:rPr>
+                  <m:t>3</m:t>
+                </m:r>
+                <m:r>
+                  <w:rPr>
+                    <w:rFonts w:ascii="Cambria Math" w:hAnsi="Cambria Math"/>
+                    <w:u w:val="single"/>
+                  </w:rPr>
+                  <m:t>fadfsdfasdfasfdaf</m:t>
+                </m:r>
+              </m:e>
+            </m:mr>
+            <m:mr>
+              <m:e>
+                <m:r>
+                  <w:rPr>
+                    <w:rFonts w:ascii="Cambria Math" w:hAnsi="Cambria Math"/>
+                    <w:u w:val="single"/>
+                  </w:rPr>
+                  <m:t>sfasfasdfasdf</m:t>
+                </m:r>
+              </m:e>
+            </m:mr>
+          </m:m>
+        </m:oMath>
+      </m:oMathPara>
     </w:p>
+    <w:p/>
     <w:sdt>
       <w:sdtPr>
+        <w:rPr>
+          <w:rFonts w:asciiTheme="minorHAnsi" w:eastAsiaTheme="minorHAnsi" w:hAnsiTheme="minorHAnsi" w:cstheme="minorBidi"/>
+          <w:color w:val="auto"/>
+          <w:sz w:val="22"/>
+          <w:szCs w:val="22"/>
+          <w:lang w:eastAsia="en-US"/>
+        </w:rPr>
         <w:id w:val="-1361885498"/>
         <w:docPartObj>
           <w:docPartGallery w:val="Bibliographies"/>
@@ -324,61 +148,35 @@
       </w:sdtPr>
       <w:sdtEndPr>
         <w:rPr>
-          <w:rFonts w:asciiTheme="minorHAnsi" w:eastAsiaTheme="minorHAnsi" w:hAnsiTheme="minorHAnsi" w:cstheme="minorBidi"/>
           <w:b/>
           <w:bCs/>
-          <w:color w:val="auto"/>
-          <w:sz w:val="22"/>
-          <w:szCs w:val="22"/>
-          <w:lang w:eastAsia="en-US"/>
         </w:rPr>
       </w:sdtEndPr>
       <w:sdtContent>
         <w:p>
           <w:pPr>
             <w:pStyle w:val="Ttulo1"/>
-            <w:rPr>
-              <w:lang w:val="en-US"/>
-            </w:rPr>
           </w:pPr>
-          <w:proofErr w:type="spellStart"/>
-          <w:r>
-            <w:rPr>
-              <w:lang w:val="en-US"/>
-            </w:rPr>
-            <w:t>Obras</w:t>
-          </w:r>
-          <w:proofErr w:type="spellEnd"/>
-          <w:r>
-            <w:rPr>
-              <w:lang w:val="en-US"/>
-            </w:rPr>
-            <w:t xml:space="preserve"> </w:t>
-          </w:r>
-          <w:proofErr w:type="spellStart"/>
-          <w:r>
-            <w:rPr>
-              <w:lang w:val="en-US"/>
-            </w:rPr>
-            <w:t>Citadas</w:t>
-          </w:r>
-          <w:proofErr w:type="spellEnd"/>
+          <w:r>
+            <w:t>Obras Citadas</w:t>
+          </w:r>
         </w:p>
         <w:p>
           <w:pPr>
             <w:pStyle w:val="Bibliografia"/>
-            <w:ind w:left="708"/>
             <w:rPr>
               <w:noProof/>
               <w:sz w:val="24"/>
               <w:szCs w:val="24"/>
+            </w:rPr>
+          </w:pPr>
+          <w:r>
+            <w:fldChar w:fldCharType="begin"/>
+          </w:r>
+          <w:r>
+            <w:rPr>
               <w:lang w:val="en-US"/>
             </w:rPr>
-          </w:pPr>
-          <w:r>
-            <w:fldChar w:fldCharType="begin"/>
-          </w:r>
-          <w:r>
             <w:instrText>BIBLIOGRAPHY</w:instrText>
           </w:r>
           <w:r>
@@ -387,8 +185,9 @@
           <w:r>
             <w:rPr>
               <w:noProof/>
+              <w:lang w:val="en-US"/>
             </w:rPr>
-            <w:t xml:space="preserve">BAUSOLA, D. Activity Diagram. </w:t>
+            <w:t xml:space="preserve">SALMON, W. C. SPACE, TIME, AND MOTION A Philosophical Introduction. </w:t>
           </w:r>
           <w:r>
             <w:rPr>
@@ -396,218 +195,13 @@
               <w:bCs/>
               <w:noProof/>
             </w:rPr>
-            <w:t>zeroinfluence</w:t>
+            <w:t>University of Arizona</w:t>
           </w:r>
           <w:r>
             <w:rPr>
               <w:noProof/>
             </w:rPr>
-            <w:t xml:space="preserve">, 2012. Disponivel em: &lt;http:zeroinfluence.wordpress.com/uml&gt;. </w:t>
-          </w:r>
-          <w:r>
-            <w:rPr>
-              <w:noProof/>
-              <w:lang w:val="en-US"/>
-            </w:rPr>
-            <w:t>Acesso em: 04 Ago. 2020.</w:t>
-          </w:r>
-        </w:p>
-        <w:p>
-          <w:pPr>
-            <w:pStyle w:val="Bibliografia"/>
-            <w:ind w:left="708"/>
-            <w:rPr>
-              <w:noProof/>
-              <w:lang w:val="en-US"/>
-            </w:rPr>
-          </w:pPr>
-          <w:r>
-            <w:rPr>
-              <w:noProof/>
-              <w:lang w:val="en-US"/>
-            </w:rPr>
-            <w:t xml:space="preserve">DENNIS, A.; WIXOM, B. H.; ROTH, R. M. </w:t>
-          </w:r>
-          <w:r>
-            <w:rPr>
-              <w:b/>
-              <w:bCs/>
-              <w:noProof/>
-              <w:lang w:val="en-US"/>
-            </w:rPr>
-            <w:t>SYstem Analysis and Design</w:t>
-          </w:r>
-          <w:r>
-            <w:rPr>
-              <w:noProof/>
-              <w:lang w:val="en-US"/>
-            </w:rPr>
-            <w:t>. Danvers, MA. USA: John Wiley &amp; Sons, Inc., 2009.</w:t>
-          </w:r>
-        </w:p>
-        <w:p>
-          <w:pPr>
-            <w:pStyle w:val="Bibliografia"/>
-            <w:ind w:left="708"/>
-            <w:rPr>
-              <w:noProof/>
-            </w:rPr>
-          </w:pPr>
-          <w:r>
-            <w:rPr>
-              <w:noProof/>
-              <w:lang w:val="en-US"/>
-            </w:rPr>
-            <w:t xml:space="preserve">OBJECT MANAGEMENT GROUP. Unified Modeling Language. </w:t>
-          </w:r>
-          <w:r>
-            <w:rPr>
-              <w:b/>
-              <w:bCs/>
-              <w:noProof/>
-              <w:lang w:val="en-US"/>
-            </w:rPr>
-            <w:t>Object Management Group</w:t>
-          </w:r>
-          <w:r>
-            <w:rPr>
-              <w:noProof/>
-              <w:lang w:val="en-US"/>
-            </w:rPr>
-            <w:t xml:space="preserve">, 2017. </w:t>
-          </w:r>
-          <w:r>
-            <w:rPr>
-              <w:noProof/>
-            </w:rPr>
-            <w:t>Disponivel em: &lt;https://www.omg.org/spec/UML/2.5.1/PDF&gt;. Acesso em: 04 ago. 2020.</w:t>
-          </w:r>
-        </w:p>
-        <w:p>
-          <w:pPr>
-            <w:pStyle w:val="Bibliografia"/>
-            <w:ind w:left="708"/>
-            <w:rPr>
-              <w:noProof/>
-            </w:rPr>
-          </w:pPr>
-          <w:r>
-            <w:rPr>
-              <w:noProof/>
-            </w:rPr>
-            <w:t xml:space="preserve">SOMMERVILLE, I. </w:t>
-          </w:r>
-          <w:r>
-            <w:rPr>
-              <w:b/>
-              <w:bCs/>
-              <w:noProof/>
-            </w:rPr>
-            <w:t>Engenharia de software</w:t>
-          </w:r>
-          <w:r>
-            <w:rPr>
-              <w:noProof/>
-            </w:rPr>
-            <w:t>. São Paulo, SP. Brasil: Pearson , 2012.</w:t>
-          </w:r>
-        </w:p>
-        <w:p>
-          <w:pPr>
-            <w:pStyle w:val="Bibliografia"/>
-            <w:ind w:left="708"/>
-            <w:rPr>
-              <w:noProof/>
-              <w:lang w:val="en-US"/>
-            </w:rPr>
-          </w:pPr>
-          <w:r>
-            <w:rPr>
-              <w:noProof/>
-              <w:lang w:val="en-US"/>
-            </w:rPr>
-            <w:t xml:space="preserve">UNHELKAR, B. </w:t>
-          </w:r>
-          <w:r>
-            <w:rPr>
-              <w:b/>
-              <w:bCs/>
-              <w:noProof/>
-              <w:lang w:val="en-US"/>
-            </w:rPr>
-            <w:t>Software Engineering with UML</w:t>
-          </w:r>
-          <w:r>
-            <w:rPr>
-              <w:noProof/>
-              <w:lang w:val="en-US"/>
-            </w:rPr>
-            <w:t>. Boca Raton, FL. USA: Taylor &amp; Francis Group, LLC, 2018.</w:t>
-          </w:r>
-        </w:p>
-        <w:p>
-          <w:pPr>
-            <w:pStyle w:val="Bibliografia"/>
-            <w:ind w:left="708"/>
-            <w:rPr>
-              <w:noProof/>
-            </w:rPr>
-          </w:pPr>
-          <w:r>
-            <w:rPr>
-              <w:noProof/>
-              <w:lang w:val="en-US"/>
-            </w:rPr>
-            <w:t xml:space="preserve">WIKIMEDIA COMMONS, THE FREE MEDIA REPOSITORY. </w:t>
-          </w:r>
-          <w:r>
-            <w:rPr>
-              <w:noProof/>
-            </w:rPr>
-            <w:t xml:space="preserve">File:ClassDiagramInitial.jpg. </w:t>
-          </w:r>
-          <w:r>
-            <w:rPr>
-              <w:b/>
-              <w:bCs/>
-              <w:noProof/>
-            </w:rPr>
-            <w:t>Wikipedia</w:t>
-          </w:r>
-          <w:r>
-            <w:rPr>
-              <w:noProof/>
-            </w:rPr>
-            <w:t>, 2016. Disponivel em: &lt;https://commons.wikimedia.org/w/index.php?title=File:ClassDiagramInitial.jpg&amp;oldid=407262714&gt;. Acesso em: 04 ago 2020.</w:t>
-          </w:r>
-        </w:p>
-        <w:p>
-          <w:pPr>
-            <w:pStyle w:val="Bibliografia"/>
-            <w:ind w:left="708"/>
-            <w:rPr>
-              <w:noProof/>
-            </w:rPr>
-          </w:pPr>
-          <w:r>
-            <w:rPr>
-              <w:noProof/>
-            </w:rPr>
-            <w:t xml:space="preserve">WIKIPEDIA CONTRIBUTORS. Ivar Jacobson. </w:t>
-          </w:r>
-          <w:r>
-            <w:rPr>
-              <w:b/>
-              <w:bCs/>
-              <w:noProof/>
-            </w:rPr>
-            <w:t>Wikipedia</w:t>
-          </w:r>
-          <w:r>
-            <w:rPr>
-              <w:noProof/>
-            </w:rPr>
-            <w:t>, 2020. Disponivel em: &lt;https://en.wikipedia.org/w/index.php?title=Ivar_Jacobson&amp;oldid=944058726&gt;. Acesso em: 4 ago. 2020.</w:t>
+            <w:t>, 2009. Disponivel em: &lt;https://math.dartmouth.edu/~matc/Readers/HowManyAngels/SpaceTimeMotion/STM.html&gt;. Acesso em: 08 ago. 2020.</w:t>
           </w:r>
         </w:p>
         <w:p>
@@ -757,6 +351,7 @@
     <w:lsdException w:name="HTML Sample" w:semiHidden="1" w:unhideWhenUsed="1"/>
     <w:lsdException w:name="HTML Typewriter" w:semiHidden="1" w:unhideWhenUsed="1"/>
     <w:lsdException w:name="HTML Variable" w:semiHidden="1" w:unhideWhenUsed="1"/>
+    <w:lsdException w:name="Normal Table" w:semiHidden="1" w:unhideWhenUsed="1"/>
     <w:lsdException w:name="annotation subject" w:semiHidden="1" w:unhideWhenUsed="1"/>
     <w:lsdException w:name="No List" w:semiHidden="1" w:unhideWhenUsed="1"/>
     <w:lsdException w:name="Outline List 1" w:semiHidden="1" w:unhideWhenUsed="1"/>
@@ -803,8 +398,10 @@
     <w:lsdException w:name="Table Subtle 2" w:semiHidden="1" w:unhideWhenUsed="1"/>
     <w:lsdException w:name="Table Web 1" w:semiHidden="1" w:unhideWhenUsed="1"/>
     <w:lsdException w:name="Table Web 2" w:semiHidden="1" w:unhideWhenUsed="1"/>
+    <w:lsdException w:name="Table Web 3" w:semiHidden="1" w:unhideWhenUsed="1"/>
     <w:lsdException w:name="Balloon Text" w:semiHidden="1" w:unhideWhenUsed="1"/>
     <w:lsdException w:name="Table Grid" w:uiPriority="39"/>
+    <w:lsdException w:name="Table Theme" w:semiHidden="1" w:unhideWhenUsed="1"/>
     <w:lsdException w:name="Placeholder Text" w:semiHidden="1"/>
     <w:lsdException w:name="No Spacing" w:uiPriority="1" w:qFormat="1"/>
     <w:lsdException w:name="Light Shading" w:uiPriority="60"/>
@@ -1100,6 +697,16 @@
     <w:uiPriority w:val="37"/>
     <w:unhideWhenUsed/>
     <w:rsid w:val="007F5245"/>
+  </w:style>
+  <w:style w:type="character" w:styleId="TextodoEspaoReservado">
+    <w:name w:val="Placeholder Text"/>
+    <w:basedOn w:val="Fontepargpadro"/>
+    <w:uiPriority w:val="99"/>
+    <w:semiHidden/>
+    <w:rsid w:val="00157CB9"/>
+    <w:rPr>
+      <w:color w:val="808080"/>
+    </w:rPr>
   </w:style>
 </w:styles>
 </file>
@@ -1402,157 +1009,34 @@
 <file path=customXml/item1.xml><?xml version="1.0" encoding="utf-8"?>
 <b:Sources xmlns:b="http://schemas.openxmlformats.org/officeDocument/2006/bibliography" xmlns="http://schemas.openxmlformats.org/officeDocument/2006/bibliography" SelectedStyle="\ABNT_Author.XSL" StyleName="ABNT NBR 6023:2002*" Version="1">
   <b:Source>
-    <b:Tag>Bhu18</b:Tag>
-    <b:SourceType>Book</b:SourceType>
-    <b:Guid>{F443C004-0305-40A7-8314-2A1698B9199D}</b:Guid>
+    <b:Tag>WES09</b:Tag>
+    <b:SourceType>InternetSite</b:SourceType>
+    <b:Guid>{B4646C5F-4BCD-4F1A-B7A8-0F51E3DCB10F}</b:Guid>
     <b:Author>
       <b:Author>
         <b:NameList>
           <b:Person>
-            <b:Last>Unhelkar</b:Last>
-            <b:First>Bhuvan</b:First>
+            <b:Last>SALMON</b:Last>
+            <b:First>WESLEY</b:First>
+            <b:Middle>C.</b:Middle>
           </b:Person>
         </b:NameList>
       </b:Author>
     </b:Author>
-    <b:Title>Software Engineering with UML</b:Title>
-    <b:Year>2018</b:Year>
-    <b:City>Boca Raton, FL. USA</b:City>
-    <b:Publisher>Taylor &amp; Francis Group, LLC</b:Publisher>
-    <b:RefOrder>1</b:RefOrder>
-  </b:Source>
-  <b:Source>
-    <b:Tag>ALA09</b:Tag>
-    <b:SourceType>Book</b:SourceType>
-    <b:Guid>{1CCD84E1-AC44-4B5B-9A35-F3FBB1EE5F80}</b:Guid>
-    <b:Author>
-      <b:Author>
-        <b:NameList>
-          <b:Person>
-            <b:Last>DENNIS</b:Last>
-            <b:First>ALAN</b:First>
-          </b:Person>
-          <b:Person>
-            <b:Last>WIXOM</b:Last>
-            <b:First>BARBARA</b:First>
-            <b:Middle>HALEY</b:Middle>
-          </b:Person>
-          <b:Person>
-            <b:Last>ROTH</b:Last>
-            <b:First>ROBERTA</b:First>
-            <b:Middle>M.</b:Middle>
-          </b:Person>
-        </b:NameList>
-      </b:Author>
-    </b:Author>
-    <b:Title>SYstem Analysis and Design</b:Title>
+    <b:Title>SPACE, TIME, AND MOTION A Philosophical Introduction</b:Title>
+    <b:InternetSiteTitle>University of Arizona</b:InternetSiteTitle>
     <b:Year>2009</b:Year>
-    <b:City>Danvers, MA. USA</b:City>
-    <b:Publisher>John Wiley &amp; Sons, Inc.</b:Publisher>
-    <b:RefOrder>2</b:RefOrder>
-  </b:Source>
-  <b:Source>
-    <b:Tag>Ian12</b:Tag>
-    <b:SourceType>Book</b:SourceType>
-    <b:Guid>{AC096F10-5231-4670-B54D-CF83C800BB46}</b:Guid>
-    <b:Author>
-      <b:Author>
-        <b:NameList>
-          <b:Person>
-            <b:Last>Sommerville</b:Last>
-            <b:First>Ian</b:First>
-          </b:Person>
-        </b:NameList>
-      </b:Author>
-    </b:Author>
-    <b:Title>Engenharia de software</b:Title>
-    <b:Year>2012</b:Year>
-    <b:City>São Paulo, SP. Brasil</b:City>
-    <b:Publisher>Pearson </b:Publisher>
-    <b:RefOrder>3</b:RefOrder>
-  </b:Source>
-  <b:Source>
-    <b:Tag>Wik162</b:Tag>
-    <b:SourceType>InternetSite</b:SourceType>
-    <b:Guid>{45CF5400-272F-4EFF-944F-FCA30B9C9E55}</b:Guid>
-    <b:Title>File:ClassDiagramInitial.jpg</b:Title>
-    <b:Year>2016</b:Year>
-    <b:Author>
-      <b:Author>
-        <b:Corporate>Wikimedia Commons, the free media repository</b:Corporate>
-      </b:Author>
-    </b:Author>
-    <b:InternetSiteTitle>Wikipedia</b:InternetSiteTitle>
-    <b:YearAccessed>2020</b:YearAccessed>
-    <b:MonthAccessed>ago</b:MonthAccessed>
-    <b:DayAccessed>04</b:DayAccessed>
-    <b:URL>https://commons.wikimedia.org/w/index.php?title=File:ClassDiagramInitial.jpg&amp;oldid=407262714</b:URL>
-    <b:RefOrder>4</b:RefOrder>
-  </b:Source>
-  <b:Source>
-    <b:Tag>Wik20</b:Tag>
-    <b:SourceType>InternetSite</b:SourceType>
-    <b:Guid>{C7B029E2-1C34-48D5-89EA-1D8775B73A6A}</b:Guid>
-    <b:Author>
-      <b:Author>
-        <b:Corporate>Wikipedia contributors</b:Corporate>
-      </b:Author>
-    </b:Author>
-    <b:Title> Ivar Jacobson</b:Title>
-    <b:InternetSiteTitle>Wikipedia</b:InternetSiteTitle>
-    <b:Year>2020</b:Year>
     <b:YearAccessed>2020</b:YearAccessed>
     <b:MonthAccessed>ago.</b:MonthAccessed>
-    <b:DayAccessed>4</b:DayAccessed>
-    <b:URL>https://en.wikipedia.org/w/index.php?title=Ivar_Jacobson&amp;oldid=944058726</b:URL>
-    <b:RefOrder>5</b:RefOrder>
-  </b:Source>
-  <b:Source>
-    <b:Tag>Obj17</b:Tag>
-    <b:SourceType>InternetSite</b:SourceType>
-    <b:Guid>{B7EC7DDE-F509-42B3-A559-755133FFBE9B}</b:Guid>
-    <b:Author>
-      <b:Author>
-        <b:Corporate>Object Management Group</b:Corporate>
-      </b:Author>
-    </b:Author>
-    <b:Title>Unified Modeling Language</b:Title>
-    <b:InternetSiteTitle>Object Management Group</b:InternetSiteTitle>
-    <b:Year>2017</b:Year>
-    <b:YearAccessed>2020</b:YearAccessed>
-    <b:MonthAccessed>ago.</b:MonthAccessed>
-    <b:DayAccessed>04</b:DayAccessed>
-    <b:URL>https://www.omg.org/spec/UML/2.5.1/PDF</b:URL>
-    <b:RefOrder>6</b:RefOrder>
-  </b:Source>
-  <b:Source>
-    <b:Tag>Dav12</b:Tag>
-    <b:SourceType>InternetSite</b:SourceType>
-    <b:Guid>{B5FFD7C5-7001-4D01-AA14-0BA8DE2CFBCF}</b:Guid>
-    <b:Author>
-      <b:Author>
-        <b:NameList>
-          <b:Person>
-            <b:Last>Bausola</b:Last>
-            <b:First>David</b:First>
-          </b:Person>
-        </b:NameList>
-      </b:Author>
-    </b:Author>
-    <b:Title>Activity Diagram</b:Title>
-    <b:InternetSiteTitle>zeroinfluence</b:InternetSiteTitle>
-    <b:Year>2012</b:Year>
-    <b:YearAccessed>2020</b:YearAccessed>
-    <b:MonthAccessed>Ago.</b:MonthAccessed>
-    <b:DayAccessed>04</b:DayAccessed>
-    <b:URL>http:zeroinfluence.wordpress.com/uml</b:URL>
-    <b:RefOrder>7</b:RefOrder>
+    <b:DayAccessed>08</b:DayAccessed>
+    <b:URL>https://math.dartmouth.edu/~matc/Readers/HowManyAngels/SpaceTimeMotion/STM.html</b:URL>
+    <b:RefOrder>1</b:RefOrder>
   </b:Source>
 </b:Sources>
 </file>
 
 <file path=customXml/itemProps1.xml><?xml version="1.0" encoding="utf-8"?>
-<ds:datastoreItem xmlns:ds="http://schemas.openxmlformats.org/officeDocument/2006/customXml" ds:itemID="{EE98D7EA-3ED5-483D-A7F1-DEB8F30FF0E5}">
+<ds:datastoreItem xmlns:ds="http://schemas.openxmlformats.org/officeDocument/2006/customXml" ds:itemID="{9D2665FE-E319-416E-9400-9FC5D2AD7195}">
   <ds:schemaRefs>
     <ds:schemaRef ds:uri="http://schemas.openxmlformats.org/officeDocument/2006/bibliography"/>
   </ds:schemaRefs>

</xml_diff>